<commit_message>
15-jan-2017 1. able to share a book. 2. codeanywhere set up for php development. 3. codeanywhere static ip set up.
16-jan-2017
1. share details fragment implemented.
2. max duration rent calculator with discount factor.

17-jan-2017
1. share book design change
2. message screen after the share book is completed.
3. basic design on condition of a book on share details fragment implemented.
4. common info fragment ui.
</commit_message>
<xml_diff>
--- a/application/src/main/java/project/datamodel/DB_data_model_v0.6.docx
+++ b/application/src/main/java/project/datamodel/DB_data_model_v0.6.docx
@@ -25,7 +25,7 @@
       <w:tblPr>
         <w:tblW w:w="10710" w:type="dxa"/>
         <w:jc w:val="left"/>
-        <w:tblInd w:w="-140" w:type="dxa"/>
+        <w:tblInd w:w="-145" w:type="dxa"/>
         <w:tblBorders>
           <w:top w:val="single" w:sz="4" w:space="0" w:color="000001"/>
           <w:left w:val="single" w:sz="4" w:space="0" w:color="000001"/>
@@ -45,7 +45,7 @@
         <w:gridCol w:w="2310"/>
         <w:gridCol w:w="1470"/>
         <w:gridCol w:w="1443"/>
-        <w:gridCol w:w="5486"/>
+        <w:gridCol w:w="5487"/>
       </w:tblGrid>
       <w:tr>
         <w:trPr/>
@@ -159,7 +159,7 @@
         </w:tc>
         <w:tc>
           <w:tcPr>
-            <w:tcW w:w="5486" w:type="dxa"/>
+            <w:tcW w:w="5487" w:type="dxa"/>
             <w:tcBorders>
               <w:top w:val="single" w:sz="4" w:space="0" w:color="000001"/>
               <w:left w:val="single" w:sz="4" w:space="0" w:color="000001"/>
@@ -217,7 +217,9 @@
               <w:pStyle w:val="Normal"/>
               <w:spacing w:before="114" w:after="114"/>
               <w:jc w:val="center"/>
-              <w:rPr/>
+              <w:rPr>
+                <w:lang w:val="en-US"/>
+              </w:rPr>
             </w:pPr>
             <w:r>
               <w:rPr>
@@ -295,7 +297,7 @@
         </w:tc>
         <w:tc>
           <w:tcPr>
-            <w:tcW w:w="5486" w:type="dxa"/>
+            <w:tcW w:w="5487" w:type="dxa"/>
             <w:tcBorders>
               <w:top w:val="single" w:sz="4" w:space="0" w:color="000001"/>
               <w:left w:val="single" w:sz="4" w:space="0" w:color="000001"/>
@@ -431,7 +433,7 @@
         </w:tc>
         <w:tc>
           <w:tcPr>
-            <w:tcW w:w="5486" w:type="dxa"/>
+            <w:tcW w:w="5487" w:type="dxa"/>
             <w:tcBorders>
               <w:top w:val="single" w:sz="4" w:space="0" w:color="000001"/>
               <w:left w:val="single" w:sz="4" w:space="0" w:color="000001"/>
@@ -485,7 +487,9 @@
               <w:pStyle w:val="Normal"/>
               <w:spacing w:before="114" w:after="114"/>
               <w:jc w:val="center"/>
-              <w:rPr/>
+              <w:rPr>
+                <w:lang w:val="en-US"/>
+              </w:rPr>
             </w:pPr>
             <w:r>
               <w:rPr>
@@ -563,7 +567,7 @@
         </w:tc>
         <w:tc>
           <w:tcPr>
-            <w:tcW w:w="5486" w:type="dxa"/>
+            <w:tcW w:w="5487" w:type="dxa"/>
             <w:tcBorders>
               <w:top w:val="single" w:sz="4" w:space="0" w:color="000001"/>
               <w:left w:val="single" w:sz="4" w:space="0" w:color="000001"/>
@@ -697,7 +701,7 @@
         </w:tc>
         <w:tc>
           <w:tcPr>
-            <w:tcW w:w="5486" w:type="dxa"/>
+            <w:tcW w:w="5487" w:type="dxa"/>
             <w:tcBorders>
               <w:top w:val="single" w:sz="4" w:space="0" w:color="000001"/>
               <w:left w:val="single" w:sz="4" w:space="0" w:color="000001"/>
@@ -734,7 +738,7 @@
         <w:pStyle w:val="Normal"/>
         <w:widowControl/>
         <w:suppressAutoHyphens w:val="true"/>
-        <w:overflowPunct w:val="false"/>
+        <w:overflowPunct w:val="true"/>
         <w:bidi w:val="0"/>
         <w:spacing w:lineRule="auto" w:line="276" w:before="0" w:after="200"/>
         <w:ind w:left="0" w:right="0" w:hanging="0"/>
@@ -777,7 +781,7 @@
       <w:tblPr>
         <w:tblW w:w="10710" w:type="dxa"/>
         <w:jc w:val="left"/>
-        <w:tblInd w:w="-140" w:type="dxa"/>
+        <w:tblInd w:w="-145" w:type="dxa"/>
         <w:tblBorders>
           <w:top w:val="single" w:sz="4" w:space="0" w:color="000001"/>
           <w:left w:val="single" w:sz="4" w:space="0" w:color="000001"/>
@@ -797,7 +801,7 @@
         <w:gridCol w:w="2340"/>
         <w:gridCol w:w="1438"/>
         <w:gridCol w:w="1438"/>
-        <w:gridCol w:w="5493"/>
+        <w:gridCol w:w="5494"/>
       </w:tblGrid>
       <w:tr>
         <w:trPr/>
@@ -911,7 +915,7 @@
         </w:tc>
         <w:tc>
           <w:tcPr>
-            <w:tcW w:w="5493" w:type="dxa"/>
+            <w:tcW w:w="5494" w:type="dxa"/>
             <w:tcBorders>
               <w:top w:val="single" w:sz="4" w:space="0" w:color="000001"/>
               <w:left w:val="single" w:sz="4" w:space="0" w:color="000001"/>
@@ -969,15 +973,6 @@
               <w:pStyle w:val="Normal"/>
               <w:spacing w:before="114" w:after="114"/>
               <w:jc w:val="center"/>
-              <w:rPr>
-                <w:rFonts w:ascii="Calibri" w:hAnsi="Calibri" w:eastAsia="Droid Sans Fallback" w:cs="DejaVu Sans"/>
-                <w:color w:val="00000A"/>
-                <w:sz w:val="22"/>
-                <w:szCs w:val="22"/>
-                <w:lang w:val="en-US" w:eastAsia="en-IN" w:bidi="ar-SA"/>
-              </w:rPr>
-            </w:pPr>
-            <w:r>
               <w:rPr>
                 <w:rFonts w:eastAsia="Droid Sans Fallback" w:cs="DejaVu Sans"/>
                 <w:color w:val="00000A"/>
@@ -985,6 +980,15 @@
                 <w:szCs w:val="22"/>
                 <w:lang w:val="en-US" w:eastAsia="en-IN" w:bidi="ar-SA"/>
               </w:rPr>
+            </w:pPr>
+            <w:r>
+              <w:rPr>
+                <w:rFonts w:eastAsia="Droid Sans Fallback" w:cs="DejaVu Sans"/>
+                <w:color w:val="00000A"/>
+                <w:sz w:val="22"/>
+                <w:szCs w:val="22"/>
+                <w:lang w:val="en-US" w:eastAsia="en-IN" w:bidi="ar-SA"/>
+              </w:rPr>
               <w:t>BOOK_ID*</w:t>
             </w:r>
           </w:p>
@@ -1057,7 +1061,7 @@
         </w:tc>
         <w:tc>
           <w:tcPr>
-            <w:tcW w:w="5493" w:type="dxa"/>
+            <w:tcW w:w="5494" w:type="dxa"/>
             <w:tcBorders>
               <w:top w:val="single" w:sz="4" w:space="0" w:color="000001"/>
               <w:left w:val="single" w:sz="4" w:space="0" w:color="000001"/>
@@ -1194,7 +1198,7 @@
         </w:tc>
         <w:tc>
           <w:tcPr>
-            <w:tcW w:w="5493" w:type="dxa"/>
+            <w:tcW w:w="5494" w:type="dxa"/>
             <w:tcBorders>
               <w:top w:val="single" w:sz="4" w:space="0" w:color="000001"/>
               <w:left w:val="single" w:sz="4" w:space="0" w:color="000001"/>
@@ -1328,7 +1332,7 @@
         </w:tc>
         <w:tc>
           <w:tcPr>
-            <w:tcW w:w="5493" w:type="dxa"/>
+            <w:tcW w:w="5494" w:type="dxa"/>
             <w:tcBorders>
               <w:top w:val="single" w:sz="4" w:space="0" w:color="000001"/>
               <w:left w:val="single" w:sz="4" w:space="0" w:color="000001"/>
@@ -1384,11 +1388,19 @@
               <w:jc w:val="center"/>
               <w:rPr/>
             </w:pPr>
-            <w:r>
-              <w:rPr>
-                <w:lang w:val="en-US"/>
-              </w:rPr>
-              <w:t>CTGRY_ID#</w:t>
+            <w:bookmarkStart w:id="1" w:name="__DdeLink__681_1391031504"/>
+            <w:r>
+              <w:rPr>
+                <w:lang w:val="en-US"/>
+              </w:rPr>
+              <w:t>CTGRY_ID</w:t>
+            </w:r>
+            <w:bookmarkEnd w:id="1"/>
+            <w:r>
+              <w:rPr>
+                <w:lang w:val="en-US"/>
+              </w:rPr>
+              <w:t>#</w:t>
             </w:r>
           </w:p>
         </w:tc>
@@ -1460,7 +1472,7 @@
         </w:tc>
         <w:tc>
           <w:tcPr>
-            <w:tcW w:w="5493" w:type="dxa"/>
+            <w:tcW w:w="5494" w:type="dxa"/>
             <w:tcBorders>
               <w:top w:val="single" w:sz="4" w:space="0" w:color="000001"/>
               <w:left w:val="single" w:sz="4" w:space="0" w:color="000001"/>
@@ -1519,8 +1531,8 @@
                 <w:lang w:val="en-US"/>
               </w:rPr>
             </w:pPr>
-            <w:bookmarkStart w:id="1" w:name="__DdeLink__2665_1430530296"/>
-            <w:bookmarkEnd w:id="1"/>
+            <w:bookmarkStart w:id="2" w:name="__DdeLink__2665_1430530296"/>
+            <w:bookmarkEnd w:id="2"/>
             <w:r>
               <w:rPr>
                 <w:lang w:val="en-US"/>
@@ -1597,7 +1609,7 @@
         </w:tc>
         <w:tc>
           <w:tcPr>
-            <w:tcW w:w="5493" w:type="dxa"/>
+            <w:tcW w:w="5494" w:type="dxa"/>
             <w:tcBorders>
               <w:top w:val="single" w:sz="4" w:space="0" w:color="000001"/>
               <w:left w:val="single" w:sz="4" w:space="0" w:color="000001"/>
@@ -1653,14 +1665,16 @@
               <w:jc w:val="center"/>
               <w:rPr/>
             </w:pPr>
-            <w:bookmarkStart w:id="2" w:name="__DdeLink__2667_1430530296"/>
+            <w:bookmarkStart w:id="3" w:name="__DdeLink__684_1391031504"/>
+            <w:bookmarkStart w:id="4" w:name="__DdeLink__2667_1430530296"/>
             <w:r>
               <w:rPr>
                 <w:lang w:val="en-US"/>
               </w:rPr>
               <w:t>P</w:t>
             </w:r>
-            <w:bookmarkEnd w:id="2"/>
+            <w:bookmarkEnd w:id="4"/>
+            <w:bookmarkEnd w:id="3"/>
             <w:r>
               <w:rPr>
                 <w:lang w:val="en-US"/>
@@ -1737,7 +1751,7 @@
         </w:tc>
         <w:tc>
           <w:tcPr>
-            <w:tcW w:w="5493" w:type="dxa"/>
+            <w:tcW w:w="5494" w:type="dxa"/>
             <w:tcBorders>
               <w:top w:val="single" w:sz="4" w:space="0" w:color="000001"/>
               <w:left w:val="single" w:sz="4" w:space="0" w:color="000001"/>
@@ -1795,6 +1809,8 @@
                 <w:lang w:val="en-US"/>
               </w:rPr>
             </w:pPr>
+            <w:bookmarkStart w:id="5" w:name="__DdeLink__686_1391031504"/>
+            <w:bookmarkEnd w:id="5"/>
             <w:r>
               <w:rPr>
                 <w:lang w:val="en-US"/>
@@ -1871,7 +1887,7 @@
         </w:tc>
         <w:tc>
           <w:tcPr>
-            <w:tcW w:w="5493" w:type="dxa"/>
+            <w:tcW w:w="5494" w:type="dxa"/>
             <w:tcBorders>
               <w:top w:val="single" w:sz="4" w:space="0" w:color="000001"/>
               <w:left w:val="single" w:sz="4" w:space="0" w:color="000001"/>
@@ -2011,7 +2027,7 @@
         </w:tc>
         <w:tc>
           <w:tcPr>
-            <w:tcW w:w="5493" w:type="dxa"/>
+            <w:tcW w:w="5494" w:type="dxa"/>
             <w:tcBorders>
               <w:top w:val="single" w:sz="4" w:space="0" w:color="000001"/>
               <w:left w:val="single" w:sz="4" w:space="0" w:color="000001"/>
@@ -2094,7 +2110,9 @@
               <w:pStyle w:val="Normal"/>
               <w:spacing w:before="114" w:after="114"/>
               <w:jc w:val="center"/>
-              <w:rPr/>
+              <w:rPr>
+                <w:lang w:val="en-US"/>
+              </w:rPr>
             </w:pPr>
             <w:r>
               <w:rPr>
@@ -2125,7 +2143,9 @@
               <w:pStyle w:val="Normal"/>
               <w:spacing w:before="114" w:after="114"/>
               <w:jc w:val="center"/>
-              <w:rPr/>
+              <w:rPr>
+                <w:lang w:val="en-US"/>
+              </w:rPr>
             </w:pPr>
             <w:r>
               <w:rPr>
@@ -2137,7 +2157,7 @@
         </w:tc>
         <w:tc>
           <w:tcPr>
-            <w:tcW w:w="5493" w:type="dxa"/>
+            <w:tcW w:w="5494" w:type="dxa"/>
             <w:tcBorders>
               <w:top w:val="single" w:sz="4" w:space="0" w:color="000001"/>
               <w:left w:val="single" w:sz="4" w:space="0" w:color="000001"/>
@@ -2191,10 +2211,12 @@
               <w:pStyle w:val="Normal"/>
               <w:spacing w:before="114" w:after="114"/>
               <w:jc w:val="center"/>
-              <w:rPr/>
-            </w:pPr>
-            <w:bookmarkStart w:id="3" w:name="__DdeLink__1855_1224858234"/>
-            <w:bookmarkEnd w:id="3"/>
+              <w:rPr>
+                <w:lang w:val="en-US"/>
+              </w:rPr>
+            </w:pPr>
+            <w:bookmarkStart w:id="6" w:name="__DdeLink__1855_1224858234"/>
+            <w:bookmarkEnd w:id="6"/>
             <w:r>
               <w:rPr>
                 <w:lang w:val="en-US"/>
@@ -2271,7 +2293,7 @@
         </w:tc>
         <w:tc>
           <w:tcPr>
-            <w:tcW w:w="5493" w:type="dxa"/>
+            <w:tcW w:w="5494" w:type="dxa"/>
             <w:tcBorders>
               <w:top w:val="single" w:sz="4" w:space="0" w:color="000001"/>
               <w:left w:val="single" w:sz="4" w:space="0" w:color="000001"/>
@@ -2329,8 +2351,8 @@
                 <w:lang w:val="en-US"/>
               </w:rPr>
             </w:pPr>
-            <w:bookmarkStart w:id="4" w:name="__DdeLink__1857_1224858234"/>
-            <w:bookmarkEnd w:id="4"/>
+            <w:bookmarkStart w:id="7" w:name="__DdeLink__1857_1224858234"/>
+            <w:bookmarkEnd w:id="7"/>
             <w:r>
               <w:rPr>
                 <w:lang w:val="en-US"/>
@@ -2407,7 +2429,7 @@
         </w:tc>
         <w:tc>
           <w:tcPr>
-            <w:tcW w:w="5493" w:type="dxa"/>
+            <w:tcW w:w="5494" w:type="dxa"/>
             <w:tcBorders>
               <w:top w:val="single" w:sz="4" w:space="0" w:color="000001"/>
               <w:left w:val="single" w:sz="4" w:space="0" w:color="000001"/>
@@ -2448,7 +2470,7 @@
           <w:tab w:val="left" w:pos="375" w:leader="none"/>
         </w:tabs>
         <w:suppressAutoHyphens w:val="true"/>
-        <w:overflowPunct w:val="false"/>
+        <w:overflowPunct w:val="true"/>
         <w:bidi w:val="0"/>
         <w:spacing w:lineRule="auto" w:line="276" w:before="0" w:after="200"/>
         <w:ind w:left="0" w:right="0" w:hanging="0"/>
@@ -2477,7 +2499,7 @@
           <w:tab w:val="left" w:pos="375" w:leader="none"/>
         </w:tabs>
         <w:suppressAutoHyphens w:val="true"/>
-        <w:overflowPunct w:val="false"/>
+        <w:overflowPunct w:val="true"/>
         <w:bidi w:val="0"/>
         <w:spacing w:lineRule="auto" w:line="276" w:before="0" w:after="200"/>
         <w:ind w:left="0" w:right="0" w:hanging="0"/>
@@ -2509,7 +2531,7 @@
           <w:tab w:val="left" w:pos="375" w:leader="none"/>
         </w:tabs>
         <w:suppressAutoHyphens w:val="true"/>
-        <w:overflowPunct w:val="false"/>
+        <w:overflowPunct w:val="true"/>
         <w:bidi w:val="0"/>
         <w:spacing w:lineRule="auto" w:line="276" w:before="0" w:after="200"/>
         <w:ind w:left="0" w:right="0" w:hanging="0"/>
@@ -2534,7 +2556,7 @@
       <w:tblPr>
         <w:tblW w:w="9244" w:type="dxa"/>
         <w:jc w:val="left"/>
-        <w:tblInd w:w="-140" w:type="dxa"/>
+        <w:tblInd w:w="-145" w:type="dxa"/>
         <w:tblBorders>
           <w:top w:val="single" w:sz="4" w:space="0" w:color="000001"/>
           <w:left w:val="single" w:sz="4" w:space="0" w:color="000001"/>
@@ -2554,7 +2576,7 @@
         <w:gridCol w:w="2340"/>
         <w:gridCol w:w="1440"/>
         <w:gridCol w:w="1441"/>
-        <w:gridCol w:w="4022"/>
+        <w:gridCol w:w="4023"/>
       </w:tblGrid>
       <w:tr>
         <w:trPr/>
@@ -2668,7 +2690,7 @@
         </w:tc>
         <w:tc>
           <w:tcPr>
-            <w:tcW w:w="4022" w:type="dxa"/>
+            <w:tcW w:w="4023" w:type="dxa"/>
             <w:tcBorders>
               <w:top w:val="single" w:sz="4" w:space="0" w:color="000001"/>
               <w:left w:val="single" w:sz="4" w:space="0" w:color="000001"/>
@@ -2728,14 +2750,14 @@
               <w:jc w:val="center"/>
               <w:rPr/>
             </w:pPr>
-            <w:bookmarkStart w:id="5" w:name="__DdeLink__526_1476300168"/>
+            <w:bookmarkStart w:id="8" w:name="__DdeLink__526_1476300168"/>
             <w:r>
               <w:rPr>
                 <w:lang w:val="en-US"/>
               </w:rPr>
               <w:t>CTGRY_ID</w:t>
             </w:r>
-            <w:bookmarkEnd w:id="5"/>
+            <w:bookmarkEnd w:id="8"/>
             <w:r>
               <w:rPr>
                 <w:lang w:val="en-US"/>
@@ -2812,7 +2834,7 @@
         </w:tc>
         <w:tc>
           <w:tcPr>
-            <w:tcW w:w="4022" w:type="dxa"/>
+            <w:tcW w:w="4023" w:type="dxa"/>
             <w:tcBorders>
               <w:top w:val="single" w:sz="4" w:space="0" w:color="000001"/>
               <w:left w:val="single" w:sz="4" w:space="0" w:color="000001"/>
@@ -2866,7 +2888,9 @@
               <w:pStyle w:val="Normal"/>
               <w:spacing w:before="114" w:after="114"/>
               <w:jc w:val="center"/>
-              <w:rPr/>
+              <w:rPr>
+                <w:lang w:val="en-US"/>
+              </w:rPr>
             </w:pPr>
             <w:r>
               <w:rPr>
@@ -2897,9 +2921,7 @@
               <w:pStyle w:val="Normal"/>
               <w:spacing w:before="114" w:after="114"/>
               <w:jc w:val="center"/>
-              <w:rPr>
-                <w:lang w:val="en-US"/>
-              </w:rPr>
+              <w:rPr/>
             </w:pPr>
             <w:r>
               <w:rPr>
@@ -2907,8 +2929,8 @@
               </w:rPr>
               <w:t>Strin</w:t>
             </w:r>
-            <w:bookmarkStart w:id="6" w:name="__DdeLink__511_13771183"/>
-            <w:bookmarkEnd w:id="6"/>
+            <w:bookmarkStart w:id="9" w:name="__DdeLink__511_13771183"/>
+            <w:bookmarkEnd w:id="9"/>
             <w:r>
               <w:rPr>
                 <w:lang w:val="en-US"/>
@@ -2952,7 +2974,7 @@
         </w:tc>
         <w:tc>
           <w:tcPr>
-            <w:tcW w:w="4022" w:type="dxa"/>
+            <w:tcW w:w="4023" w:type="dxa"/>
             <w:tcBorders>
               <w:top w:val="single" w:sz="4" w:space="0" w:color="000001"/>
               <w:left w:val="single" w:sz="4" w:space="0" w:color="000001"/>
@@ -3096,7 +3118,7 @@
         </w:tc>
         <w:tc>
           <w:tcPr>
-            <w:tcW w:w="4022" w:type="dxa"/>
+            <w:tcW w:w="4023" w:type="dxa"/>
             <w:tcBorders>
               <w:top w:val="single" w:sz="4" w:space="0" w:color="000001"/>
               <w:left w:val="single" w:sz="4" w:space="0" w:color="000001"/>
@@ -3133,6 +3155,7 @@
           <w:tcPr>
             <w:tcW w:w="2340" w:type="dxa"/>
             <w:tcBorders>
+              <w:top w:val="single" w:sz="4" w:space="0" w:color="000001"/>
               <w:left w:val="single" w:sz="4" w:space="0" w:color="000001"/>
               <w:bottom w:val="single" w:sz="4" w:space="0" w:color="000001"/>
               <w:right w:val="single" w:sz="4" w:space="0" w:color="000001"/>
@@ -3161,6 +3184,7 @@
           <w:tcPr>
             <w:tcW w:w="1440" w:type="dxa"/>
             <w:tcBorders>
+              <w:top w:val="single" w:sz="4" w:space="0" w:color="000001"/>
               <w:left w:val="single" w:sz="4" w:space="0" w:color="000001"/>
               <w:bottom w:val="single" w:sz="4" w:space="0" w:color="000001"/>
               <w:right w:val="single" w:sz="4" w:space="0" w:color="000001"/>
@@ -3195,6 +3219,7 @@
           <w:tcPr>
             <w:tcW w:w="1441" w:type="dxa"/>
             <w:tcBorders>
+              <w:top w:val="single" w:sz="4" w:space="0" w:color="000001"/>
               <w:left w:val="single" w:sz="4" w:space="0" w:color="000001"/>
               <w:bottom w:val="single" w:sz="4" w:space="0" w:color="000001"/>
               <w:right w:val="single" w:sz="4" w:space="0" w:color="000001"/>
@@ -3221,8 +3246,9 @@
         </w:tc>
         <w:tc>
           <w:tcPr>
-            <w:tcW w:w="4022" w:type="dxa"/>
-            <w:tcBorders>
+            <w:tcW w:w="4023" w:type="dxa"/>
+            <w:tcBorders>
+              <w:top w:val="single" w:sz="4" w:space="0" w:color="000001"/>
               <w:left w:val="single" w:sz="4" w:space="0" w:color="000001"/>
               <w:bottom w:val="single" w:sz="4" w:space="0" w:color="000001"/>
               <w:right w:val="single" w:sz="4" w:space="0" w:color="000001"/>
@@ -3354,7 +3380,7 @@
         </w:tc>
         <w:tc>
           <w:tcPr>
-            <w:tcW w:w="4022" w:type="dxa"/>
+            <w:tcW w:w="4023" w:type="dxa"/>
             <w:tcBorders>
               <w:top w:val="single" w:sz="4" w:space="0" w:color="000001"/>
               <w:left w:val="single" w:sz="4" w:space="0" w:color="000001"/>
@@ -3488,7 +3514,7 @@
         </w:tc>
         <w:tc>
           <w:tcPr>
-            <w:tcW w:w="4022" w:type="dxa"/>
+            <w:tcW w:w="4023" w:type="dxa"/>
             <w:tcBorders>
               <w:top w:val="single" w:sz="4" w:space="0" w:color="000001"/>
               <w:left w:val="single" w:sz="4" w:space="0" w:color="000001"/>
@@ -3561,7 +3587,7 @@
       <w:tblPr>
         <w:tblW w:w="9244" w:type="dxa"/>
         <w:jc w:val="left"/>
-        <w:tblInd w:w="-140" w:type="dxa"/>
+        <w:tblInd w:w="-145" w:type="dxa"/>
         <w:tblBorders>
           <w:top w:val="single" w:sz="4" w:space="0" w:color="000001"/>
           <w:left w:val="single" w:sz="4" w:space="0" w:color="000001"/>
@@ -3581,7 +3607,7 @@
         <w:gridCol w:w="2310"/>
         <w:gridCol w:w="1468"/>
         <w:gridCol w:w="1442"/>
-        <w:gridCol w:w="4023"/>
+        <w:gridCol w:w="4024"/>
       </w:tblGrid>
       <w:tr>
         <w:trPr/>
@@ -3695,7 +3721,7 @@
         </w:tc>
         <w:tc>
           <w:tcPr>
-            <w:tcW w:w="4023" w:type="dxa"/>
+            <w:tcW w:w="4024" w:type="dxa"/>
             <w:tcBorders>
               <w:top w:val="single" w:sz="4" w:space="0" w:color="000001"/>
               <w:left w:val="single" w:sz="4" w:space="0" w:color="000001"/>
@@ -3753,7 +3779,9 @@
               <w:pStyle w:val="Normal"/>
               <w:spacing w:before="114" w:after="114"/>
               <w:jc w:val="center"/>
-              <w:rPr/>
+              <w:rPr>
+                <w:lang w:val="en-US"/>
+              </w:rPr>
             </w:pPr>
             <w:r>
               <w:rPr>
@@ -3784,7 +3812,9 @@
               <w:pStyle w:val="Normal"/>
               <w:spacing w:before="114" w:after="114"/>
               <w:jc w:val="center"/>
-              <w:rPr/>
+              <w:rPr>
+                <w:lang w:val="en-US"/>
+              </w:rPr>
             </w:pPr>
             <w:r>
               <w:rPr>
@@ -3829,26 +3859,28 @@
         </w:tc>
         <w:tc>
           <w:tcPr>
-            <w:tcW w:w="4023" w:type="dxa"/>
-            <w:tcBorders>
-              <w:top w:val="single" w:sz="4" w:space="0" w:color="000001"/>
-              <w:left w:val="single" w:sz="4" w:space="0" w:color="000001"/>
-              <w:bottom w:val="single" w:sz="4" w:space="0" w:color="000001"/>
-              <w:right w:val="single" w:sz="4" w:space="0" w:color="000001"/>
-              <w:insideH w:val="single" w:sz="4" w:space="0" w:color="000001"/>
-              <w:insideV w:val="single" w:sz="4" w:space="0" w:color="000001"/>
-            </w:tcBorders>
-            <w:shd w:fill="FFFFFF" w:val="clear"/>
-            <w:tcMar>
-              <w:left w:w="-5" w:type="dxa"/>
-            </w:tcMar>
-          </w:tcPr>
-          <w:p>
-            <w:pPr>
-              <w:pStyle w:val="Normal"/>
-              <w:spacing w:before="114" w:after="114"/>
-              <w:jc w:val="center"/>
-              <w:rPr/>
+            <w:tcW w:w="4024" w:type="dxa"/>
+            <w:tcBorders>
+              <w:top w:val="single" w:sz="4" w:space="0" w:color="000001"/>
+              <w:left w:val="single" w:sz="4" w:space="0" w:color="000001"/>
+              <w:bottom w:val="single" w:sz="4" w:space="0" w:color="000001"/>
+              <w:right w:val="single" w:sz="4" w:space="0" w:color="000001"/>
+              <w:insideH w:val="single" w:sz="4" w:space="0" w:color="000001"/>
+              <w:insideV w:val="single" w:sz="4" w:space="0" w:color="000001"/>
+            </w:tcBorders>
+            <w:shd w:fill="FFFFFF" w:val="clear"/>
+            <w:tcMar>
+              <w:left w:w="-5" w:type="dxa"/>
+            </w:tcMar>
+          </w:tcPr>
+          <w:p>
+            <w:pPr>
+              <w:pStyle w:val="Normal"/>
+              <w:spacing w:before="114" w:after="114"/>
+              <w:jc w:val="center"/>
+              <w:rPr>
+                <w:lang w:val="en-US"/>
+              </w:rPr>
             </w:pPr>
             <w:r>
               <w:rPr>
@@ -3962,7 +3994,7 @@
         </w:tc>
         <w:tc>
           <w:tcPr>
-            <w:tcW w:w="4023" w:type="dxa"/>
+            <w:tcW w:w="4024" w:type="dxa"/>
             <w:tcBorders>
               <w:top w:val="single" w:sz="4" w:space="0" w:color="000001"/>
               <w:left w:val="single" w:sz="4" w:space="0" w:color="000001"/>
@@ -4096,7 +4128,7 @@
         </w:tc>
         <w:tc>
           <w:tcPr>
-            <w:tcW w:w="4023" w:type="dxa"/>
+            <w:tcW w:w="4024" w:type="dxa"/>
             <w:tcBorders>
               <w:top w:val="single" w:sz="4" w:space="0" w:color="000001"/>
               <w:left w:val="single" w:sz="4" w:space="0" w:color="000001"/>
@@ -4230,7 +4262,7 @@
         </w:tc>
         <w:tc>
           <w:tcPr>
-            <w:tcW w:w="4023" w:type="dxa"/>
+            <w:tcW w:w="4024" w:type="dxa"/>
             <w:tcBorders>
               <w:top w:val="single" w:sz="4" w:space="0" w:color="000001"/>
               <w:left w:val="single" w:sz="4" w:space="0" w:color="000001"/>
@@ -4352,7 +4384,7 @@
         </w:tc>
         <w:tc>
           <w:tcPr>
-            <w:tcW w:w="4023" w:type="dxa"/>
+            <w:tcW w:w="4024" w:type="dxa"/>
             <w:tcBorders>
               <w:top w:val="single" w:sz="4" w:space="0" w:color="000001"/>
               <w:left w:val="single" w:sz="4" w:space="0" w:color="000001"/>
@@ -4402,7 +4434,9 @@
               <w:pStyle w:val="Normal"/>
               <w:spacing w:before="114" w:after="114"/>
               <w:jc w:val="center"/>
-              <w:rPr/>
+              <w:rPr>
+                <w:lang w:val="en-US"/>
+              </w:rPr>
             </w:pPr>
             <w:r>
               <w:rPr>
@@ -4472,7 +4506,7 @@
         </w:tc>
         <w:tc>
           <w:tcPr>
-            <w:tcW w:w="4023" w:type="dxa"/>
+            <w:tcW w:w="4024" w:type="dxa"/>
             <w:tcBorders>
               <w:top w:val="single" w:sz="4" w:space="0" w:color="000001"/>
               <w:left w:val="single" w:sz="4" w:space="0" w:color="000001"/>
@@ -4590,7 +4624,7 @@
         </w:tc>
         <w:tc>
           <w:tcPr>
-            <w:tcW w:w="4023" w:type="dxa"/>
+            <w:tcW w:w="4024" w:type="dxa"/>
             <w:tcBorders>
               <w:top w:val="single" w:sz="4" w:space="0" w:color="000001"/>
               <w:left w:val="single" w:sz="4" w:space="0" w:color="000001"/>
@@ -4623,6 +4657,7 @@
           <w:tcPr>
             <w:tcW w:w="2310" w:type="dxa"/>
             <w:tcBorders>
+              <w:top w:val="single" w:sz="4" w:space="0" w:color="000001"/>
               <w:left w:val="single" w:sz="4" w:space="0" w:color="000001"/>
               <w:bottom w:val="single" w:sz="4" w:space="0" w:color="000001"/>
               <w:right w:val="single" w:sz="4" w:space="0" w:color="000001"/>
@@ -4651,6 +4686,7 @@
           <w:tcPr>
             <w:tcW w:w="1468" w:type="dxa"/>
             <w:tcBorders>
+              <w:top w:val="single" w:sz="4" w:space="0" w:color="000001"/>
               <w:left w:val="single" w:sz="4" w:space="0" w:color="000001"/>
               <w:bottom w:val="single" w:sz="4" w:space="0" w:color="000001"/>
               <w:right w:val="single" w:sz="4" w:space="0" w:color="000001"/>
@@ -4679,6 +4715,7 @@
           <w:tcPr>
             <w:tcW w:w="1442" w:type="dxa"/>
             <w:tcBorders>
+              <w:top w:val="single" w:sz="4" w:space="0" w:color="000001"/>
               <w:left w:val="single" w:sz="4" w:space="0" w:color="000001"/>
               <w:bottom w:val="single" w:sz="4" w:space="0" w:color="000001"/>
               <w:right w:val="single" w:sz="4" w:space="0" w:color="000001"/>
@@ -4705,8 +4742,9 @@
         </w:tc>
         <w:tc>
           <w:tcPr>
-            <w:tcW w:w="4023" w:type="dxa"/>
-            <w:tcBorders>
+            <w:tcW w:w="4024" w:type="dxa"/>
+            <w:tcBorders>
+              <w:top w:val="single" w:sz="4" w:space="0" w:color="000001"/>
               <w:left w:val="single" w:sz="4" w:space="0" w:color="000001"/>
               <w:bottom w:val="single" w:sz="4" w:space="0" w:color="000001"/>
               <w:right w:val="single" w:sz="4" w:space="0" w:color="000001"/>
@@ -4737,6 +4775,7 @@
           <w:tcPr>
             <w:tcW w:w="2310" w:type="dxa"/>
             <w:tcBorders>
+              <w:top w:val="single" w:sz="4" w:space="0" w:color="000001"/>
               <w:left w:val="single" w:sz="4" w:space="0" w:color="000001"/>
               <w:bottom w:val="single" w:sz="4" w:space="0" w:color="000001"/>
               <w:right w:val="single" w:sz="4" w:space="0" w:color="000001"/>
@@ -4765,6 +4804,7 @@
           <w:tcPr>
             <w:tcW w:w="1468" w:type="dxa"/>
             <w:tcBorders>
+              <w:top w:val="single" w:sz="4" w:space="0" w:color="000001"/>
               <w:left w:val="single" w:sz="4" w:space="0" w:color="000001"/>
               <w:bottom w:val="single" w:sz="4" w:space="0" w:color="000001"/>
               <w:right w:val="single" w:sz="4" w:space="0" w:color="000001"/>
@@ -4793,6 +4833,7 @@
           <w:tcPr>
             <w:tcW w:w="1442" w:type="dxa"/>
             <w:tcBorders>
+              <w:top w:val="single" w:sz="4" w:space="0" w:color="000001"/>
               <w:left w:val="single" w:sz="4" w:space="0" w:color="000001"/>
               <w:bottom w:val="single" w:sz="4" w:space="0" w:color="000001"/>
               <w:right w:val="single" w:sz="4" w:space="0" w:color="000001"/>
@@ -4819,8 +4860,9 @@
         </w:tc>
         <w:tc>
           <w:tcPr>
-            <w:tcW w:w="4023" w:type="dxa"/>
-            <w:tcBorders>
+            <w:tcW w:w="4024" w:type="dxa"/>
+            <w:tcBorders>
+              <w:top w:val="single" w:sz="4" w:space="0" w:color="000001"/>
               <w:left w:val="single" w:sz="4" w:space="0" w:color="000001"/>
               <w:bottom w:val="single" w:sz="4" w:space="0" w:color="000001"/>
               <w:right w:val="single" w:sz="4" w:space="0" w:color="000001"/>
@@ -4851,6 +4893,7 @@
           <w:tcPr>
             <w:tcW w:w="2310" w:type="dxa"/>
             <w:tcBorders>
+              <w:top w:val="single" w:sz="4" w:space="0" w:color="000001"/>
               <w:left w:val="single" w:sz="4" w:space="0" w:color="000001"/>
               <w:bottom w:val="single" w:sz="4" w:space="0" w:color="000001"/>
               <w:right w:val="single" w:sz="4" w:space="0" w:color="000001"/>
@@ -4879,6 +4922,7 @@
           <w:tcPr>
             <w:tcW w:w="1468" w:type="dxa"/>
             <w:tcBorders>
+              <w:top w:val="single" w:sz="4" w:space="0" w:color="000001"/>
               <w:left w:val="single" w:sz="4" w:space="0" w:color="000001"/>
               <w:bottom w:val="single" w:sz="4" w:space="0" w:color="000001"/>
               <w:right w:val="single" w:sz="4" w:space="0" w:color="000001"/>
@@ -4907,6 +4951,7 @@
           <w:tcPr>
             <w:tcW w:w="1442" w:type="dxa"/>
             <w:tcBorders>
+              <w:top w:val="single" w:sz="4" w:space="0" w:color="000001"/>
               <w:left w:val="single" w:sz="4" w:space="0" w:color="000001"/>
               <w:bottom w:val="single" w:sz="4" w:space="0" w:color="000001"/>
               <w:right w:val="single" w:sz="4" w:space="0" w:color="000001"/>
@@ -4933,8 +4978,9 @@
         </w:tc>
         <w:tc>
           <w:tcPr>
-            <w:tcW w:w="4023" w:type="dxa"/>
-            <w:tcBorders>
+            <w:tcW w:w="4024" w:type="dxa"/>
+            <w:tcBorders>
+              <w:top w:val="single" w:sz="4" w:space="0" w:color="000001"/>
               <w:left w:val="single" w:sz="4" w:space="0" w:color="000001"/>
               <w:bottom w:val="single" w:sz="4" w:space="0" w:color="000001"/>
               <w:right w:val="single" w:sz="4" w:space="0" w:color="000001"/>
@@ -4982,7 +5028,9 @@
               <w:pStyle w:val="Normal"/>
               <w:spacing w:before="114" w:after="114"/>
               <w:jc w:val="center"/>
-              <w:rPr/>
+              <w:rPr>
+                <w:lang w:val="en-US"/>
+              </w:rPr>
             </w:pPr>
             <w:r>
               <w:rPr>
@@ -5060,7 +5108,7 @@
         </w:tc>
         <w:tc>
           <w:tcPr>
-            <w:tcW w:w="4023" w:type="dxa"/>
+            <w:tcW w:w="4024" w:type="dxa"/>
             <w:tcBorders>
               <w:top w:val="single" w:sz="4" w:space="0" w:color="000001"/>
               <w:left w:val="single" w:sz="4" w:space="0" w:color="000001"/>
@@ -5194,7 +5242,7 @@
         </w:tc>
         <w:tc>
           <w:tcPr>
-            <w:tcW w:w="4023" w:type="dxa"/>
+            <w:tcW w:w="4024" w:type="dxa"/>
             <w:tcBorders>
               <w:top w:val="single" w:sz="4" w:space="0" w:color="000001"/>
               <w:left w:val="single" w:sz="4" w:space="0" w:color="000001"/>
@@ -5267,7 +5315,7 @@
       <w:tblPr>
         <w:tblW w:w="9244" w:type="dxa"/>
         <w:jc w:val="left"/>
-        <w:tblInd w:w="-140" w:type="dxa"/>
+        <w:tblInd w:w="-145" w:type="dxa"/>
         <w:tblBorders>
           <w:top w:val="single" w:sz="4" w:space="0" w:color="000001"/>
           <w:left w:val="single" w:sz="4" w:space="0" w:color="000001"/>
@@ -5287,7 +5335,7 @@
         <w:gridCol w:w="2310"/>
         <w:gridCol w:w="1468"/>
         <w:gridCol w:w="1442"/>
-        <w:gridCol w:w="4023"/>
+        <w:gridCol w:w="4024"/>
       </w:tblGrid>
       <w:tr>
         <w:trPr/>
@@ -5401,7 +5449,7 @@
         </w:tc>
         <w:tc>
           <w:tcPr>
-            <w:tcW w:w="4023" w:type="dxa"/>
+            <w:tcW w:w="4024" w:type="dxa"/>
             <w:tcBorders>
               <w:top w:val="single" w:sz="4" w:space="0" w:color="000001"/>
               <w:left w:val="single" w:sz="4" w:space="0" w:color="000001"/>
@@ -5459,7 +5507,9 @@
               <w:pStyle w:val="Normal"/>
               <w:spacing w:before="114" w:after="114"/>
               <w:jc w:val="center"/>
-              <w:rPr/>
+              <w:rPr>
+                <w:lang w:val="en-US"/>
+              </w:rPr>
             </w:pPr>
             <w:r>
               <w:rPr>
@@ -5490,7 +5540,9 @@
               <w:pStyle w:val="Normal"/>
               <w:spacing w:before="114" w:after="114"/>
               <w:jc w:val="center"/>
-              <w:rPr/>
+              <w:rPr>
+                <w:lang w:val="en-US"/>
+              </w:rPr>
             </w:pPr>
             <w:r>
               <w:rPr>
@@ -5535,7 +5587,7 @@
         </w:tc>
         <w:tc>
           <w:tcPr>
-            <w:tcW w:w="4023" w:type="dxa"/>
+            <w:tcW w:w="4024" w:type="dxa"/>
             <w:tcBorders>
               <w:top w:val="single" w:sz="4" w:space="0" w:color="000001"/>
               <w:left w:val="single" w:sz="4" w:space="0" w:color="000001"/>
@@ -5590,7 +5642,9 @@
               <w:pStyle w:val="Normal"/>
               <w:spacing w:before="114" w:after="114"/>
               <w:jc w:val="center"/>
-              <w:rPr/>
+              <w:rPr>
+                <w:lang w:val="en-US"/>
+              </w:rPr>
             </w:pPr>
             <w:r>
               <w:rPr>
@@ -5668,7 +5722,7 @@
         </w:tc>
         <w:tc>
           <w:tcPr>
-            <w:tcW w:w="4023" w:type="dxa"/>
+            <w:tcW w:w="4024" w:type="dxa"/>
             <w:tcBorders>
               <w:top w:val="single" w:sz="4" w:space="0" w:color="000001"/>
               <w:left w:val="single" w:sz="4" w:space="0" w:color="000001"/>
@@ -5727,8 +5781,8 @@
                 <w:lang w:val="en-US"/>
               </w:rPr>
             </w:pPr>
-            <w:bookmarkStart w:id="7" w:name="__DdeLink__2364_1288668110"/>
-            <w:bookmarkEnd w:id="7"/>
+            <w:bookmarkStart w:id="10" w:name="__DdeLink__2364_1288668110"/>
+            <w:bookmarkEnd w:id="10"/>
             <w:r>
               <w:rPr>
                 <w:lang w:val="en-US"/>
@@ -5805,7 +5859,7 @@
         </w:tc>
         <w:tc>
           <w:tcPr>
-            <w:tcW w:w="4023" w:type="dxa"/>
+            <w:tcW w:w="4024" w:type="dxa"/>
             <w:tcBorders>
               <w:top w:val="single" w:sz="4" w:space="0" w:color="000001"/>
               <w:left w:val="single" w:sz="4" w:space="0" w:color="000001"/>
@@ -5861,6 +5915,8 @@
               <w:jc w:val="center"/>
               <w:rPr/>
             </w:pPr>
+            <w:bookmarkStart w:id="11" w:name="__DdeLink__689_1391031504"/>
+            <w:bookmarkEnd w:id="11"/>
             <w:r>
               <w:rPr/>
               <w:t>AMOUNT</w:t>
@@ -5927,7 +5983,7 @@
         </w:tc>
         <w:tc>
           <w:tcPr>
-            <w:tcW w:w="4023" w:type="dxa"/>
+            <w:tcW w:w="4024" w:type="dxa"/>
             <w:tcBorders>
               <w:top w:val="single" w:sz="4" w:space="0" w:color="000001"/>
               <w:left w:val="single" w:sz="4" w:space="0" w:color="000001"/>
@@ -6034,7 +6090,12 @@
     <w:p>
       <w:pPr>
         <w:pStyle w:val="Normal"/>
-        <w:rPr/>
+        <w:rPr>
+          <w:b/>
+          <w:b/>
+          <w:sz w:val="28"/>
+          <w:lang w:val="en-US"/>
+        </w:rPr>
       </w:pPr>
       <w:r>
         <w:rPr>
@@ -6049,7 +6110,7 @@
       <w:tblPr>
         <w:tblW w:w="9244" w:type="dxa"/>
         <w:jc w:val="left"/>
-        <w:tblInd w:w="-140" w:type="dxa"/>
+        <w:tblInd w:w="-145" w:type="dxa"/>
         <w:tblBorders>
           <w:top w:val="single" w:sz="4" w:space="0" w:color="000001"/>
           <w:left w:val="single" w:sz="4" w:space="0" w:color="000001"/>
@@ -6069,7 +6130,7 @@
         <w:gridCol w:w="2310"/>
         <w:gridCol w:w="1468"/>
         <w:gridCol w:w="1442"/>
-        <w:gridCol w:w="4023"/>
+        <w:gridCol w:w="4024"/>
       </w:tblGrid>
       <w:tr>
         <w:trPr/>
@@ -6183,7 +6244,7 @@
         </w:tc>
         <w:tc>
           <w:tcPr>
-            <w:tcW w:w="4023" w:type="dxa"/>
+            <w:tcW w:w="4024" w:type="dxa"/>
             <w:tcBorders>
               <w:top w:val="single" w:sz="4" w:space="0" w:color="000001"/>
               <w:left w:val="single" w:sz="4" w:space="0" w:color="000001"/>
@@ -6241,7 +6302,9 @@
               <w:pStyle w:val="Normal"/>
               <w:spacing w:before="114" w:after="114"/>
               <w:jc w:val="center"/>
-              <w:rPr/>
+              <w:rPr>
+                <w:lang w:val="en-US"/>
+              </w:rPr>
             </w:pPr>
             <w:r>
               <w:rPr>
@@ -6272,7 +6335,9 @@
               <w:pStyle w:val="Normal"/>
               <w:spacing w:before="114" w:after="114"/>
               <w:jc w:val="center"/>
-              <w:rPr/>
+              <w:rPr>
+                <w:lang w:val="en-US"/>
+              </w:rPr>
             </w:pPr>
             <w:r>
               <w:rPr>
@@ -6317,7 +6382,7 @@
         </w:tc>
         <w:tc>
           <w:tcPr>
-            <w:tcW w:w="4023" w:type="dxa"/>
+            <w:tcW w:w="4024" w:type="dxa"/>
             <w:tcBorders>
               <w:top w:val="single" w:sz="4" w:space="0" w:color="000001"/>
               <w:left w:val="single" w:sz="4" w:space="0" w:color="000001"/>
@@ -6372,7 +6437,9 @@
               <w:pStyle w:val="Normal"/>
               <w:spacing w:before="114" w:after="114"/>
               <w:jc w:val="center"/>
-              <w:rPr/>
+              <w:rPr>
+                <w:lang w:val="en-US"/>
+              </w:rPr>
             </w:pPr>
             <w:r>
               <w:rPr>
@@ -6407,8 +6474,8 @@
                 <w:lang w:val="en-US"/>
               </w:rPr>
             </w:pPr>
-            <w:bookmarkStart w:id="8" w:name="__DdeLink__531_2047288161"/>
-            <w:bookmarkEnd w:id="8"/>
+            <w:bookmarkStart w:id="12" w:name="__DdeLink__531_2047288161"/>
+            <w:bookmarkEnd w:id="12"/>
             <w:r>
               <w:rPr>
                 <w:lang w:val="en-US"/>
@@ -6452,7 +6519,7 @@
         </w:tc>
         <w:tc>
           <w:tcPr>
-            <w:tcW w:w="4023" w:type="dxa"/>
+            <w:tcW w:w="4024" w:type="dxa"/>
             <w:tcBorders>
               <w:top w:val="single" w:sz="4" w:space="0" w:color="000001"/>
               <w:left w:val="single" w:sz="4" w:space="0" w:color="000001"/>
@@ -6575,7 +6642,7 @@
         </w:tc>
         <w:tc>
           <w:tcPr>
-            <w:tcW w:w="4023" w:type="dxa"/>
+            <w:tcW w:w="4024" w:type="dxa"/>
             <w:tcBorders>
               <w:top w:val="single" w:sz="4" w:space="0" w:color="000001"/>
               <w:left w:val="single" w:sz="4" w:space="0" w:color="000001"/>
@@ -6625,7 +6692,9 @@
               <w:pStyle w:val="Normal"/>
               <w:spacing w:before="114" w:after="114"/>
               <w:jc w:val="center"/>
-              <w:rPr/>
+              <w:rPr>
+                <w:lang w:val="en-US"/>
+              </w:rPr>
             </w:pPr>
             <w:r>
               <w:rPr>
@@ -6656,7 +6725,9 @@
               <w:pStyle w:val="Normal"/>
               <w:spacing w:before="114" w:after="114"/>
               <w:jc w:val="center"/>
-              <w:rPr/>
+              <w:rPr>
+                <w:lang w:val="en-US"/>
+              </w:rPr>
             </w:pPr>
             <w:r>
               <w:rPr>
@@ -6701,7 +6772,7 @@
         </w:tc>
         <w:tc>
           <w:tcPr>
-            <w:tcW w:w="4023" w:type="dxa"/>
+            <w:tcW w:w="4024" w:type="dxa"/>
             <w:tcBorders>
               <w:top w:val="single" w:sz="4" w:space="0" w:color="000001"/>
               <w:left w:val="single" w:sz="4" w:space="0" w:color="000001"/>
@@ -6784,7 +6855,9 @@
               <w:pStyle w:val="Normal"/>
               <w:spacing w:before="114" w:after="114"/>
               <w:jc w:val="center"/>
-              <w:rPr/>
+              <w:rPr>
+                <w:lang w:val="en-US"/>
+              </w:rPr>
             </w:pPr>
             <w:r>
               <w:rPr>
@@ -6825,7 +6898,7 @@
         </w:tc>
         <w:tc>
           <w:tcPr>
-            <w:tcW w:w="4023" w:type="dxa"/>
+            <w:tcW w:w="4024" w:type="dxa"/>
             <w:tcBorders>
               <w:top w:val="single" w:sz="4" w:space="0" w:color="000001"/>
               <w:left w:val="single" w:sz="4" w:space="0" w:color="000001"/>
@@ -6951,7 +7024,7 @@
         </w:tc>
         <w:tc>
           <w:tcPr>
-            <w:tcW w:w="4023" w:type="dxa"/>
+            <w:tcW w:w="4024" w:type="dxa"/>
             <w:tcBorders>
               <w:top w:val="single" w:sz="4" w:space="0" w:color="000001"/>
               <w:left w:val="single" w:sz="4" w:space="0" w:color="000001"/>
@@ -7004,7 +7077,12 @@
     <w:p>
       <w:pPr>
         <w:pStyle w:val="Normal"/>
-        <w:rPr/>
+        <w:rPr>
+          <w:b/>
+          <w:b/>
+          <w:sz w:val="28"/>
+          <w:lang w:val="en-US"/>
+        </w:rPr>
       </w:pPr>
       <w:r>
         <w:rPr>
@@ -7019,7 +7097,7 @@
       <w:tblPr>
         <w:tblW w:w="9244" w:type="dxa"/>
         <w:jc w:val="left"/>
-        <w:tblInd w:w="-140" w:type="dxa"/>
+        <w:tblInd w:w="-145" w:type="dxa"/>
         <w:tblBorders>
           <w:top w:val="single" w:sz="4" w:space="0" w:color="000001"/>
           <w:left w:val="single" w:sz="4" w:space="0" w:color="000001"/>
@@ -7039,7 +7117,7 @@
         <w:gridCol w:w="2310"/>
         <w:gridCol w:w="1468"/>
         <w:gridCol w:w="1442"/>
-        <w:gridCol w:w="4023"/>
+        <w:gridCol w:w="4024"/>
       </w:tblGrid>
       <w:tr>
         <w:trPr/>
@@ -7064,7 +7142,11 @@
               <w:pStyle w:val="Normal"/>
               <w:spacing w:before="114" w:after="114"/>
               <w:jc w:val="center"/>
-              <w:rPr/>
+              <w:rPr>
+                <w:b/>
+                <w:b/>
+                <w:lang w:val="en-US"/>
+              </w:rPr>
             </w:pPr>
             <w:r>
               <w:rPr>
@@ -7096,7 +7178,11 @@
               <w:pStyle w:val="Normal"/>
               <w:spacing w:before="114" w:after="114"/>
               <w:jc w:val="center"/>
-              <w:rPr/>
+              <w:rPr>
+                <w:b/>
+                <w:b/>
+                <w:lang w:val="en-US"/>
+              </w:rPr>
             </w:pPr>
             <w:r>
               <w:rPr>
@@ -7128,7 +7214,11 @@
               <w:pStyle w:val="Normal"/>
               <w:spacing w:before="114" w:after="114"/>
               <w:jc w:val="center"/>
-              <w:rPr/>
+              <w:rPr>
+                <w:b/>
+                <w:b/>
+                <w:lang w:val="en-US"/>
+              </w:rPr>
             </w:pPr>
             <w:r>
               <w:rPr>
@@ -7141,26 +7231,30 @@
         </w:tc>
         <w:tc>
           <w:tcPr>
-            <w:tcW w:w="4023" w:type="dxa"/>
-            <w:tcBorders>
-              <w:top w:val="single" w:sz="4" w:space="0" w:color="000001"/>
-              <w:left w:val="single" w:sz="4" w:space="0" w:color="000001"/>
-              <w:bottom w:val="single" w:sz="4" w:space="0" w:color="000001"/>
-              <w:right w:val="single" w:sz="4" w:space="0" w:color="000001"/>
-              <w:insideH w:val="single" w:sz="4" w:space="0" w:color="000001"/>
-              <w:insideV w:val="single" w:sz="4" w:space="0" w:color="000001"/>
-            </w:tcBorders>
-            <w:shd w:fill="FFFFFF" w:val="clear"/>
-            <w:tcMar>
-              <w:left w:w="-5" w:type="dxa"/>
-            </w:tcMar>
-          </w:tcPr>
-          <w:p>
-            <w:pPr>
-              <w:pStyle w:val="Normal"/>
-              <w:spacing w:before="114" w:after="114"/>
-              <w:jc w:val="center"/>
-              <w:rPr/>
+            <w:tcW w:w="4024" w:type="dxa"/>
+            <w:tcBorders>
+              <w:top w:val="single" w:sz="4" w:space="0" w:color="000001"/>
+              <w:left w:val="single" w:sz="4" w:space="0" w:color="000001"/>
+              <w:bottom w:val="single" w:sz="4" w:space="0" w:color="000001"/>
+              <w:right w:val="single" w:sz="4" w:space="0" w:color="000001"/>
+              <w:insideH w:val="single" w:sz="4" w:space="0" w:color="000001"/>
+              <w:insideV w:val="single" w:sz="4" w:space="0" w:color="000001"/>
+            </w:tcBorders>
+            <w:shd w:fill="FFFFFF" w:val="clear"/>
+            <w:tcMar>
+              <w:left w:w="-5" w:type="dxa"/>
+            </w:tcMar>
+          </w:tcPr>
+          <w:p>
+            <w:pPr>
+              <w:pStyle w:val="Normal"/>
+              <w:spacing w:before="114" w:after="114"/>
+              <w:jc w:val="center"/>
+              <w:rPr>
+                <w:b/>
+                <w:b/>
+                <w:lang w:val="en-US"/>
+              </w:rPr>
             </w:pPr>
             <w:r>
               <w:rPr>
@@ -7195,7 +7289,9 @@
               <w:pStyle w:val="Normal"/>
               <w:spacing w:before="114" w:after="114"/>
               <w:jc w:val="center"/>
-              <w:rPr/>
+              <w:rPr>
+                <w:lang w:val="en-US"/>
+              </w:rPr>
             </w:pPr>
             <w:r>
               <w:rPr>
@@ -7226,7 +7322,9 @@
               <w:pStyle w:val="Normal"/>
               <w:spacing w:before="114" w:after="114"/>
               <w:jc w:val="center"/>
-              <w:rPr/>
+              <w:rPr>
+                <w:lang w:val="en-US"/>
+              </w:rPr>
             </w:pPr>
             <w:r>
               <w:rPr>
@@ -7257,7 +7355,9 @@
               <w:pStyle w:val="Normal"/>
               <w:spacing w:before="114" w:after="114"/>
               <w:jc w:val="center"/>
-              <w:rPr/>
+              <w:rPr>
+                <w:lang w:val="en-US"/>
+              </w:rPr>
             </w:pPr>
             <w:r>
               <w:rPr>
@@ -7269,7 +7369,7 @@
         </w:tc>
         <w:tc>
           <w:tcPr>
-            <w:tcW w:w="4023" w:type="dxa"/>
+            <w:tcW w:w="4024" w:type="dxa"/>
             <w:tcBorders>
               <w:top w:val="single" w:sz="4" w:space="0" w:color="000001"/>
               <w:left w:val="single" w:sz="4" w:space="0" w:color="000001"/>
@@ -7324,7 +7424,9 @@
               <w:pStyle w:val="Normal"/>
               <w:spacing w:before="114" w:after="114"/>
               <w:jc w:val="center"/>
-              <w:rPr/>
+              <w:rPr>
+                <w:lang w:val="en-US"/>
+              </w:rPr>
             </w:pPr>
             <w:r>
               <w:rPr>
@@ -7355,7 +7457,9 @@
               <w:pStyle w:val="Normal"/>
               <w:spacing w:before="114" w:after="114"/>
               <w:jc w:val="center"/>
-              <w:rPr/>
+              <w:rPr>
+                <w:lang w:val="en-US"/>
+              </w:rPr>
             </w:pPr>
             <w:r>
               <w:rPr>
@@ -7386,7 +7490,9 @@
               <w:pStyle w:val="Normal"/>
               <w:spacing w:before="114" w:after="114"/>
               <w:jc w:val="center"/>
-              <w:rPr/>
+              <w:rPr>
+                <w:lang w:val="en-US"/>
+              </w:rPr>
             </w:pPr>
             <w:r>
               <w:rPr>
@@ -7398,7 +7504,7 @@
         </w:tc>
         <w:tc>
           <w:tcPr>
-            <w:tcW w:w="4023" w:type="dxa"/>
+            <w:tcW w:w="4024" w:type="dxa"/>
             <w:tcBorders>
               <w:top w:val="single" w:sz="4" w:space="0" w:color="000001"/>
               <w:left w:val="single" w:sz="4" w:space="0" w:color="000001"/>
@@ -7520,7 +7626,7 @@
         </w:tc>
         <w:tc>
           <w:tcPr>
-            <w:tcW w:w="4023" w:type="dxa"/>
+            <w:tcW w:w="4024" w:type="dxa"/>
             <w:tcBorders>
               <w:top w:val="single" w:sz="4" w:space="0" w:color="000001"/>
               <w:left w:val="single" w:sz="4" w:space="0" w:color="000001"/>
@@ -7553,6 +7659,7 @@
           <w:tcPr>
             <w:tcW w:w="2310" w:type="dxa"/>
             <w:tcBorders>
+              <w:top w:val="single" w:sz="4" w:space="0" w:color="000001"/>
               <w:left w:val="single" w:sz="4" w:space="0" w:color="000001"/>
               <w:bottom w:val="single" w:sz="4" w:space="0" w:color="000001"/>
               <w:right w:val="single" w:sz="4" w:space="0" w:color="000001"/>
@@ -7581,6 +7688,7 @@
           <w:tcPr>
             <w:tcW w:w="1468" w:type="dxa"/>
             <w:tcBorders>
+              <w:top w:val="single" w:sz="4" w:space="0" w:color="000001"/>
               <w:left w:val="single" w:sz="4" w:space="0" w:color="000001"/>
               <w:bottom w:val="single" w:sz="4" w:space="0" w:color="000001"/>
               <w:right w:val="single" w:sz="4" w:space="0" w:color="000001"/>
@@ -7615,6 +7723,7 @@
           <w:tcPr>
             <w:tcW w:w="1442" w:type="dxa"/>
             <w:tcBorders>
+              <w:top w:val="single" w:sz="4" w:space="0" w:color="000001"/>
               <w:left w:val="single" w:sz="4" w:space="0" w:color="000001"/>
               <w:bottom w:val="single" w:sz="4" w:space="0" w:color="000001"/>
               <w:right w:val="single" w:sz="4" w:space="0" w:color="000001"/>
@@ -7641,8 +7750,9 @@
         </w:tc>
         <w:tc>
           <w:tcPr>
-            <w:tcW w:w="4023" w:type="dxa"/>
-            <w:tcBorders>
+            <w:tcW w:w="4024" w:type="dxa"/>
+            <w:tcBorders>
+              <w:top w:val="single" w:sz="4" w:space="0" w:color="000001"/>
               <w:left w:val="single" w:sz="4" w:space="0" w:color="000001"/>
               <w:bottom w:val="single" w:sz="4" w:space="0" w:color="000001"/>
               <w:right w:val="single" w:sz="4" w:space="0" w:color="000001"/>
@@ -7690,7 +7800,9 @@
               <w:pStyle w:val="Normal"/>
               <w:spacing w:before="114" w:after="114"/>
               <w:jc w:val="center"/>
-              <w:rPr/>
+              <w:rPr>
+                <w:lang w:val="en-US"/>
+              </w:rPr>
             </w:pPr>
             <w:r>
               <w:rPr>
@@ -7721,7 +7833,9 @@
               <w:pStyle w:val="Normal"/>
               <w:spacing w:before="114" w:after="114"/>
               <w:jc w:val="center"/>
-              <w:rPr/>
+              <w:rPr>
+                <w:lang w:val="en-US"/>
+              </w:rPr>
             </w:pPr>
             <w:r>
               <w:rPr>
@@ -7752,7 +7866,9 @@
               <w:pStyle w:val="Normal"/>
               <w:spacing w:before="114" w:after="114"/>
               <w:jc w:val="center"/>
-              <w:rPr/>
+              <w:rPr>
+                <w:lang w:val="en-US"/>
+              </w:rPr>
             </w:pPr>
             <w:r>
               <w:rPr>
@@ -7764,7 +7880,7 @@
         </w:tc>
         <w:tc>
           <w:tcPr>
-            <w:tcW w:w="4023" w:type="dxa"/>
+            <w:tcW w:w="4024" w:type="dxa"/>
             <w:tcBorders>
               <w:top w:val="single" w:sz="4" w:space="0" w:color="000001"/>
               <w:left w:val="single" w:sz="4" w:space="0" w:color="000001"/>
@@ -7847,7 +7963,9 @@
               <w:pStyle w:val="Normal"/>
               <w:spacing w:before="114" w:after="114"/>
               <w:jc w:val="center"/>
-              <w:rPr/>
+              <w:rPr>
+                <w:lang w:val="en-US"/>
+              </w:rPr>
             </w:pPr>
             <w:r>
               <w:rPr>
@@ -7888,7 +8006,7 @@
         </w:tc>
         <w:tc>
           <w:tcPr>
-            <w:tcW w:w="4023" w:type="dxa"/>
+            <w:tcW w:w="4024" w:type="dxa"/>
             <w:tcBorders>
               <w:top w:val="single" w:sz="4" w:space="0" w:color="000001"/>
               <w:left w:val="single" w:sz="4" w:space="0" w:color="000001"/>
@@ -7964,7 +8082,9 @@
     <w:pPr>
       <w:widowControl/>
       <w:suppressAutoHyphens w:val="true"/>
-      <w:overflowPunct w:val="false"/>
+      <w:kinsoku w:val="true"/>
+      <w:overflowPunct w:val="true"/>
+      <w:autoSpaceDE w:val="true"/>
       <w:bidi w:val="0"/>
       <w:spacing w:lineRule="auto" w:line="276" w:before="0" w:after="200"/>
       <w:jc w:val="left"/>

</xml_diff>